<commit_message>
Finalizamos el documento de word
</commit_message>
<xml_diff>
--- a/Docs/Observaciones-Lab 3.docx
+++ b/Docs/Observaciones-Lab 3.docx
@@ -130,19 +130,7 @@
         <w:rPr>
           <w:lang w:val="es-419"/>
         </w:rPr>
-        <w:t>La vista tiene una funcion que le imprime las opciones al usuario para que pueda elegir (printMenu). Luego l</w:t>
-      </w:r>
-      <w:r>
-        <w:rPr>
-          <w:lang w:val="es-419"/>
-        </w:rPr>
-        <w:t>a vista recibe un numero que representa la opcion que el usuario desea consultar</w:t>
-      </w:r>
-      <w:r>
-        <w:rPr>
-          <w:lang w:val="es-419"/>
-        </w:rPr>
-        <w:t xml:space="preserve"> (Input). Finalmente la vista muestra la informacion pedida por el usuario (Output).</w:t>
+        <w:t>La vista tiene una funcion que le imprime las opciones al usuario para que pueda elegir (printMenu). Luego la vista recibe un numero que representa la opcion que el usuario desea consultar (Input). Finalmente la vista muestra la informacion pedida por el usuario (Output).</w:t>
       </w:r>
     </w:p>
     <w:p>
@@ -386,13 +374,7 @@
         <w:rPr>
           <w:lang w:val="es-419"/>
         </w:rPr>
-        <w:t xml:space="preserve">Sirve para definir que tipo de estructura de dato a utilizar en la lista. </w:t>
-      </w:r>
-      <w:r>
-        <w:rPr>
-          <w:lang w:val="es-419"/>
-        </w:rPr>
-        <w:t>Los tipos posibles que se pueden obtener son array_list, single_linked, double_linked.</w:t>
+        <w:t>Sirve para definir que tipo de estructura de dato a utilizar en la lista. Los tipos posibles que se pueden obtener son array_list, single_linked, double_linked.</w:t>
       </w:r>
     </w:p>
     <w:p>
@@ -703,6 +685,12 @@
         </w:rPr>
         <w:t>Sirve para iterar</w:t>
       </w:r>
+      <w:r>
+        <w:rPr>
+          <w:lang w:val="es-ES_tradnl"/>
+        </w:rPr>
+        <w:t xml:space="preserve"> entre las listas de autores y de los libros</w:t>
+      </w:r>
     </w:p>
     <w:p>
       <w:pPr>
@@ -734,6 +722,25 @@
           <w:lang w:val="es-419" w:eastAsia="es-CO"/>
         </w:rPr>
         <w:t xml:space="preserve"> en la creación de las listas?</w:t>
+      </w:r>
+    </w:p>
+    <w:p>
+      <w:pPr>
+        <w:rPr>
+          <w:lang w:val="es-419"/>
+        </w:rPr>
+      </w:pPr>
+      <w:r>
+        <w:rPr>
+          <w:lang w:val="es-419"/>
+        </w:rPr>
+        <w:t xml:space="preserve">En el momento de ejecutar el codigo notamos que la opcion 1 de cargar informaion del catalogo siguio siendo bastante lenta pero esta vez aumento el tiempo que se demoraba en compracion con el comportamiento antes de </w:t>
+      </w:r>
+      <w:r>
+        <w:rPr>
+          <w:lang w:val="es-419"/>
+        </w:rPr>
+        <w:t>hacer los cambios en el parametro ‘datastructure’</w:t>
       </w:r>
     </w:p>
     <w:sectPr>
@@ -2097,6 +2104,15 @@
 </file>
 
 <file path=customXml/item2.xml><?xml version="1.0" encoding="utf-8"?>
+<?mso-contentType ?>
+<FormTemplates xmlns="http://schemas.microsoft.com/sharepoint/v3/contenttype/forms">
+  <Display>DocumentLibraryForm</Display>
+  <Edit>DocumentLibraryForm</Edit>
+  <New>DocumentLibraryForm</New>
+</FormTemplates>
+</file>
+
+<file path=customXml/item3.xml><?xml version="1.0" encoding="utf-8"?>
 <ct:contentTypeSchema xmlns:ct="http://schemas.microsoft.com/office/2006/metadata/contentType" xmlns:ma="http://schemas.microsoft.com/office/2006/metadata/properties/metaAttributes" ct:_="" ma:_="" ma:contentTypeName="Documento" ma:contentTypeID="0x01010023858CF01A2EF24688B692775F4C60A4" ma:contentTypeVersion="15" ma:contentTypeDescription="Crear nuevo documento." ma:contentTypeScope="" ma:versionID="a4df9e4b793c0fa050084ef4feafa589">
   <xsd:schema xmlns:xsd="http://www.w3.org/2001/XMLSchema" xmlns:xs="http://www.w3.org/2001/XMLSchema" xmlns:p="http://schemas.microsoft.com/office/2006/metadata/properties" xmlns:ns2="164883f8-7691-4ecf-b54a-664c0d0edefe" xmlns:ns3="85e30bcc-d76c-4413-8e4d-2dce22fb0743" targetNamespace="http://schemas.microsoft.com/office/2006/metadata/properties" ma:root="true" ma:fieldsID="067b7080d2289f9ba15465beea7d18a8" ns2:_="" ns3:_="">
     <xsd:import namespace="164883f8-7691-4ecf-b54a-664c0d0edefe"/>
@@ -2333,15 +2349,6 @@
 </ct:contentTypeSchema>
 </file>
 
-<file path=customXml/item3.xml><?xml version="1.0" encoding="utf-8"?>
-<?mso-contentType ?>
-<FormTemplates xmlns="http://schemas.microsoft.com/sharepoint/v3/contenttype/forms">
-  <Display>DocumentLibraryForm</Display>
-  <Edit>DocumentLibraryForm</Edit>
-  <New>DocumentLibraryForm</New>
-</FormTemplates>
-</file>
-
 <file path=customXml/itemProps1.xml><?xml version="1.0" encoding="utf-8"?>
 <ds:datastoreItem xmlns:ds="http://schemas.openxmlformats.org/officeDocument/2006/customXml" ds:itemID="{4F9B4879-3E5E-4E1C-A7C4-2EA154FE9AA4}">
   <ds:schemaRefs>
@@ -2354,6 +2361,14 @@
 </file>
 
 <file path=customXml/itemProps2.xml><?xml version="1.0" encoding="utf-8"?>
+<ds:datastoreItem xmlns:ds="http://schemas.openxmlformats.org/officeDocument/2006/customXml" ds:itemID="{B3B62105-A15B-4F03-B2AF-F9FA3D834D50}">
+  <ds:schemaRefs>
+    <ds:schemaRef ds:uri="http://schemas.microsoft.com/sharepoint/v3/contenttype/forms"/>
+  </ds:schemaRefs>
+</ds:datastoreItem>
+</file>
+
+<file path=customXml/itemProps3.xml><?xml version="1.0" encoding="utf-8"?>
 <ds:datastoreItem xmlns:ds="http://schemas.openxmlformats.org/officeDocument/2006/customXml" ds:itemID="{D6A3459A-799A-4036-BD96-B0FBCF7AB42F}">
   <ds:schemaRefs>
     <ds:schemaRef ds:uri="http://schemas.microsoft.com/office/2006/metadata/contentType"/>
@@ -2370,12 +2385,4 @@
     <ds:schemaRef ds:uri="http://schemas.microsoft.com/internal/obd"/>
   </ds:schemaRefs>
 </ds:datastoreItem>
-</file>
-
-<file path=customXml/itemProps3.xml><?xml version="1.0" encoding="utf-8"?>
-<ds:datastoreItem xmlns:ds="http://schemas.openxmlformats.org/officeDocument/2006/customXml" ds:itemID="{B3B62105-A15B-4F03-B2AF-F9FA3D834D50}">
-  <ds:schemaRefs>
-    <ds:schemaRef ds:uri="http://schemas.microsoft.com/sharepoint/v3/contenttype/forms"/>
-  </ds:schemaRefs>
-</ds:datastoreItem>
 </file>
</xml_diff>